<commit_message>
new document revision + picture of the modification
</commit_message>
<xml_diff>
--- a/c780_carel_cloud_engine_binary_Step_2/PLCM_9718/Documents/specs/CGM_PLCM_9718_FW_Requirements.docx
+++ b/c780_carel_cloud_engine_binary_Step_2/PLCM_9718/Documents/specs/CGM_PLCM_9718_FW_Requirements.docx
@@ -342,7 +342,7 @@
       </w:pPr>
       <w:bookmarkStart w:id="1" w:name="_Toc197230190"/>
       <w:bookmarkStart w:id="2" w:name="_Toc43213024"/>
-      <w:bookmarkStart w:id="3" w:name="_Toc83049693"/>
+      <w:bookmarkStart w:id="3" w:name="_Toc83221367"/>
       <w:r>
         <w:rPr>
           <w:rFonts w:ascii="Verdana" w:hAnsi="Verdana"/>
@@ -388,7 +388,7 @@
         </w:rPr>
         <w:fldChar w:fldCharType="separate"/>
       </w:r>
-      <w:hyperlink w:anchor="_Toc83049693" w:history="1">
+      <w:hyperlink w:anchor="_Toc83221367" w:history="1">
         <w:r>
           <w:rPr>
             <w:rStyle w:val="Collegamentoipertestuale"/>
@@ -415,7 +415,7 @@
             <w:noProof/>
             <w:webHidden/>
           </w:rPr>
-          <w:instrText xml:space="preserve"> PAGEREF _Toc83049693 \h </w:instrText>
+          <w:instrText xml:space="preserve"> PAGEREF _Toc83221367 \h </w:instrText>
         </w:r>
         <w:r>
           <w:rPr>
@@ -463,7 +463,7 @@
           <w:lang w:val="it-IT" w:eastAsia="it-IT"/>
         </w:rPr>
       </w:pPr>
-      <w:hyperlink w:anchor="_Toc83049694" w:history="1">
+      <w:hyperlink w:anchor="_Toc83221368" w:history="1">
         <w:r>
           <w:rPr>
             <w:rStyle w:val="Collegamentoipertestuale"/>
@@ -509,7 +509,7 @@
             <w:noProof/>
             <w:webHidden/>
           </w:rPr>
-          <w:instrText xml:space="preserve"> PAGEREF _Toc83049694 \h </w:instrText>
+          <w:instrText xml:space="preserve"> PAGEREF _Toc83221368 \h </w:instrText>
         </w:r>
         <w:r>
           <w:rPr>
@@ -529,7 +529,7 @@
             <w:noProof/>
             <w:webHidden/>
           </w:rPr>
-          <w:t>3</w:t>
+          <w:t>4</w:t>
         </w:r>
         <w:r>
           <w:rPr>
@@ -557,7 +557,7 @@
           <w:lang w:val="it-IT" w:eastAsia="it-IT"/>
         </w:rPr>
       </w:pPr>
-      <w:hyperlink w:anchor="_Toc83049695" w:history="1">
+      <w:hyperlink w:anchor="_Toc83221369" w:history="1">
         <w:r>
           <w:rPr>
             <w:rStyle w:val="Collegamentoipertestuale"/>
@@ -603,7 +603,7 @@
             <w:noProof/>
             <w:webHidden/>
           </w:rPr>
-          <w:instrText xml:space="preserve"> PAGEREF _Toc83049695 \h </w:instrText>
+          <w:instrText xml:space="preserve"> PAGEREF _Toc83221369 \h </w:instrText>
         </w:r>
         <w:r>
           <w:rPr>
@@ -623,7 +623,7 @@
             <w:noProof/>
             <w:webHidden/>
           </w:rPr>
-          <w:t>4</w:t>
+          <w:t>5</w:t>
         </w:r>
         <w:r>
           <w:rPr>
@@ -651,7 +651,7 @@
           <w:lang w:val="it-IT" w:eastAsia="it-IT"/>
         </w:rPr>
       </w:pPr>
-      <w:hyperlink w:anchor="_Toc83049696" w:history="1">
+      <w:hyperlink w:anchor="_Toc83221370" w:history="1">
         <w:r>
           <w:rPr>
             <w:rStyle w:val="Collegamentoipertestuale"/>
@@ -703,7 +703,7 @@
             <w:noProof/>
             <w:webHidden/>
           </w:rPr>
-          <w:instrText xml:space="preserve"> PAGEREF _Toc83049696 \h </w:instrText>
+          <w:instrText xml:space="preserve"> PAGEREF _Toc83221370 \h </w:instrText>
         </w:r>
         <w:r>
           <w:rPr>
@@ -723,7 +723,7 @@
             <w:noProof/>
             <w:webHidden/>
           </w:rPr>
-          <w:t>4</w:t>
+          <w:t>5</w:t>
         </w:r>
         <w:r>
           <w:rPr>
@@ -751,7 +751,7 @@
           <w:lang w:val="it-IT" w:eastAsia="it-IT"/>
         </w:rPr>
       </w:pPr>
-      <w:hyperlink w:anchor="_Toc83049697" w:history="1">
+      <w:hyperlink w:anchor="_Toc83221371" w:history="1">
         <w:r>
           <w:rPr>
             <w:rStyle w:val="Collegamentoipertestuale"/>
@@ -804,7 +804,7 @@
             <w:noProof/>
             <w:webHidden/>
           </w:rPr>
-          <w:instrText xml:space="preserve"> PAGEREF _Toc83049697 \h </w:instrText>
+          <w:instrText xml:space="preserve"> PAGEREF _Toc83221371 \h </w:instrText>
         </w:r>
         <w:r>
           <w:rPr>
@@ -824,7 +824,7 @@
             <w:noProof/>
             <w:webHidden/>
           </w:rPr>
-          <w:t>4</w:t>
+          <w:t>5</w:t>
         </w:r>
         <w:r>
           <w:rPr>
@@ -852,7 +852,7 @@
           <w:lang w:val="it-IT" w:eastAsia="it-IT"/>
         </w:rPr>
       </w:pPr>
-      <w:hyperlink w:anchor="_Toc83049698" w:history="1">
+      <w:hyperlink w:anchor="_Toc83221372" w:history="1">
         <w:r>
           <w:rPr>
             <w:rStyle w:val="Collegamentoipertestuale"/>
@@ -898,7 +898,7 @@
             <w:noProof/>
             <w:webHidden/>
           </w:rPr>
-          <w:instrText xml:space="preserve"> PAGEREF _Toc83049698 \h </w:instrText>
+          <w:instrText xml:space="preserve"> PAGEREF _Toc83221372 \h </w:instrText>
         </w:r>
         <w:r>
           <w:rPr>
@@ -918,7 +918,7 @@
             <w:noProof/>
             <w:webHidden/>
           </w:rPr>
-          <w:t>5</w:t>
+          <w:t>6</w:t>
         </w:r>
         <w:r>
           <w:rPr>
@@ -946,7 +946,7 @@
           <w:lang w:val="it-IT" w:eastAsia="it-IT"/>
         </w:rPr>
       </w:pPr>
-      <w:hyperlink w:anchor="_Toc83049699" w:history="1">
+      <w:hyperlink w:anchor="_Toc83221373" w:history="1">
         <w:r>
           <w:rPr>
             <w:rStyle w:val="Collegamentoipertestuale"/>
@@ -998,7 +998,7 @@
             <w:noProof/>
             <w:webHidden/>
           </w:rPr>
-          <w:instrText xml:space="preserve"> PAGEREF _Toc83049699 \h </w:instrText>
+          <w:instrText xml:space="preserve"> PAGEREF _Toc83221373 \h </w:instrText>
         </w:r>
         <w:r>
           <w:rPr>
@@ -1018,7 +1018,7 @@
             <w:noProof/>
             <w:webHidden/>
           </w:rPr>
-          <w:t>5</w:t>
+          <w:t>6</w:t>
         </w:r>
         <w:r>
           <w:rPr>
@@ -1046,7 +1046,7 @@
           <w:lang w:val="it-IT" w:eastAsia="it-IT"/>
         </w:rPr>
       </w:pPr>
-      <w:hyperlink w:anchor="_Toc83049700" w:history="1">
+      <w:hyperlink w:anchor="_Toc83221374" w:history="1">
         <w:r>
           <w:rPr>
             <w:rStyle w:val="Collegamentoipertestuale"/>
@@ -1077,21 +1077,7 @@
             <w:rStyle w:val="Collegamentoipertestuale"/>
             <w:noProof/>
           </w:rPr>
-          <w:t>Log</w:t>
-        </w:r>
-        <w:r>
-          <w:rPr>
-            <w:rStyle w:val="Collegamentoipertestuale"/>
-            <w:noProof/>
-          </w:rPr>
-          <w:t>i</w:t>
-        </w:r>
-        <w:r>
-          <w:rPr>
-            <w:rStyle w:val="Collegamentoipertestuale"/>
-            <w:noProof/>
-          </w:rPr>
-          <w:t>n page</w:t>
+          <w:t>Login page</w:t>
         </w:r>
         <w:r>
           <w:rPr>
@@ -1112,7 +1098,7 @@
             <w:noProof/>
             <w:webHidden/>
           </w:rPr>
-          <w:instrText xml:space="preserve"> PAGEREF _Toc83049700 \h </w:instrText>
+          <w:instrText xml:space="preserve"> PAGEREF _Toc83221374 \h </w:instrText>
         </w:r>
         <w:r>
           <w:rPr>
@@ -1132,7 +1118,7 @@
             <w:noProof/>
             <w:webHidden/>
           </w:rPr>
-          <w:t>6</w:t>
+          <w:t>7</w:t>
         </w:r>
         <w:r>
           <w:rPr>
@@ -1160,7 +1146,7 @@
           <w:lang w:val="it-IT" w:eastAsia="it-IT"/>
         </w:rPr>
       </w:pPr>
-      <w:hyperlink w:anchor="_Toc83049710" w:history="1">
+      <w:hyperlink w:anchor="_Toc83221386" w:history="1">
         <w:r>
           <w:rPr>
             <w:rStyle w:val="Collegamentoipertestuale"/>
@@ -1191,21 +1177,7 @@
             <w:rStyle w:val="Collegamentoipertestuale"/>
             <w:noProof/>
           </w:rPr>
-          <w:t>Main Configura</w:t>
-        </w:r>
-        <w:r>
-          <w:rPr>
-            <w:rStyle w:val="Collegamentoipertestuale"/>
-            <w:noProof/>
-          </w:rPr>
-          <w:t>t</w:t>
-        </w:r>
-        <w:r>
-          <w:rPr>
-            <w:rStyle w:val="Collegamentoipertestuale"/>
-            <w:noProof/>
-          </w:rPr>
-          <w:t>ion page</w:t>
+          <w:t>Main Configuration page</w:t>
         </w:r>
         <w:r>
           <w:rPr>
@@ -1226,7 +1198,7 @@
             <w:noProof/>
             <w:webHidden/>
           </w:rPr>
-          <w:instrText xml:space="preserve"> PAGEREF _Toc83049710 \h </w:instrText>
+          <w:instrText xml:space="preserve"> PAGEREF _Toc83221386 \h </w:instrText>
         </w:r>
         <w:r>
           <w:rPr>
@@ -1246,7 +1218,7 @@
             <w:noProof/>
             <w:webHidden/>
           </w:rPr>
-          <w:t>6</w:t>
+          <w:t>8</w:t>
         </w:r>
         <w:r>
           <w:rPr>
@@ -1274,7 +1246,7 @@
           <w:lang w:val="it-IT" w:eastAsia="it-IT"/>
         </w:rPr>
       </w:pPr>
-      <w:hyperlink w:anchor="_Toc83049713" w:history="1">
+      <w:hyperlink w:anchor="_Toc83221391" w:history="1">
         <w:r>
           <w:rPr>
             <w:rStyle w:val="Collegamentoipertestuale"/>
@@ -1305,21 +1277,107 @@
             <w:rStyle w:val="Collegamentoipertestuale"/>
             <w:noProof/>
           </w:rPr>
-          <w:t xml:space="preserve">Modify Debug </w:t>
-        </w:r>
+          <w:t>Modify Debug page</w:t>
+        </w:r>
+        <w:r>
+          <w:rPr>
+            <w:noProof/>
+            <w:webHidden/>
+          </w:rPr>
+          <w:tab/>
+        </w:r>
+        <w:r>
+          <w:rPr>
+            <w:noProof/>
+            <w:webHidden/>
+          </w:rPr>
+          <w:fldChar w:fldCharType="begin"/>
+        </w:r>
+        <w:r>
+          <w:rPr>
+            <w:noProof/>
+            <w:webHidden/>
+          </w:rPr>
+          <w:instrText xml:space="preserve"> PAGEREF _Toc83221391 \h </w:instrText>
+        </w:r>
+        <w:r>
+          <w:rPr>
+            <w:noProof/>
+            <w:webHidden/>
+          </w:rPr>
+        </w:r>
+        <w:r>
+          <w:rPr>
+            <w:noProof/>
+            <w:webHidden/>
+          </w:rPr>
+          <w:fldChar w:fldCharType="separate"/>
+        </w:r>
+        <w:r>
+          <w:rPr>
+            <w:noProof/>
+            <w:webHidden/>
+          </w:rPr>
+          <w:t>8</w:t>
+        </w:r>
+        <w:r>
+          <w:rPr>
+            <w:noProof/>
+            <w:webHidden/>
+          </w:rPr>
+          <w:fldChar w:fldCharType="end"/>
+        </w:r>
+      </w:hyperlink>
+    </w:p>
+    <w:p>
+      <w:pPr>
+        <w:pStyle w:val="Sommario2"/>
+        <w:tabs>
+          <w:tab w:val="left" w:pos="960"/>
+          <w:tab w:val="right" w:leader="dot" w:pos="9061"/>
+        </w:tabs>
+        <w:rPr>
+          <w:rFonts w:asciiTheme="minorHAnsi" w:eastAsiaTheme="minorEastAsia" w:hAnsiTheme="minorHAnsi" w:cstheme="minorBidi"/>
+          <w:i w:val="0"/>
+          <w:iCs w:val="0"/>
+          <w:noProof/>
+          <w:sz w:val="22"/>
+          <w:szCs w:val="22"/>
+          <w:lang w:val="it-IT" w:eastAsia="it-IT"/>
+        </w:rPr>
+      </w:pPr>
+      <w:hyperlink w:anchor="_Toc83221394" w:history="1">
         <w:r>
           <w:rPr>
             <w:rStyle w:val="Collegamentoipertestuale"/>
             <w:noProof/>
-          </w:rPr>
-          <w:t>p</w:t>
+            <w14:scene3d>
+              <w14:camera w14:prst="orthographicFront"/>
+              <w14:lightRig w14:rig="threePt" w14:dir="t">
+                <w14:rot w14:lat="0" w14:lon="0" w14:rev="0"/>
+              </w14:lightRig>
+            </w14:scene3d>
+          </w:rPr>
+          <w:t>3.5</w:t>
+        </w:r>
+        <w:r>
+          <w:rPr>
+            <w:rFonts w:asciiTheme="minorHAnsi" w:eastAsiaTheme="minorEastAsia" w:hAnsiTheme="minorHAnsi" w:cstheme="minorBidi"/>
+            <w:i w:val="0"/>
+            <w:iCs w:val="0"/>
+            <w:noProof/>
+            <w:sz w:val="22"/>
+            <w:szCs w:val="22"/>
+            <w:lang w:val="it-IT" w:eastAsia="it-IT"/>
+          </w:rPr>
+          <w:tab/>
         </w:r>
         <w:r>
           <w:rPr>
             <w:rStyle w:val="Collegamentoipertestuale"/>
             <w:noProof/>
           </w:rPr>
-          <w:t>age</w:t>
+          <w:t>Added a LogOut button</w:t>
         </w:r>
         <w:r>
           <w:rPr>
@@ -1340,7 +1398,7 @@
             <w:noProof/>
             <w:webHidden/>
           </w:rPr>
-          <w:instrText xml:space="preserve"> PAGEREF _Toc83049713 \h </w:instrText>
+          <w:instrText xml:space="preserve"> PAGEREF _Toc83221394 \h </w:instrText>
         </w:r>
         <w:r>
           <w:rPr>
@@ -1360,7 +1418,7 @@
             <w:noProof/>
             <w:webHidden/>
           </w:rPr>
-          <w:t>6</w:t>
+          <w:t>8</w:t>
         </w:r>
         <w:r>
           <w:rPr>
@@ -1401,7 +1459,7 @@
       <w:bookmarkStart w:id="5" w:name="_Toc115152125"/>
       <w:bookmarkStart w:id="6" w:name="_Toc197230191"/>
       <w:bookmarkStart w:id="7" w:name="_Toc43213025"/>
-      <w:bookmarkStart w:id="8" w:name="_Toc83049694"/>
+      <w:bookmarkStart w:id="8" w:name="_Toc83221368"/>
       <w:r>
         <w:lastRenderedPageBreak/>
         <w:t>Revisi</w:t>
@@ -1709,6 +1767,12 @@
                 <w:rFonts w:ascii="Verdana" w:hAnsi="Verdana"/>
               </w:rPr>
             </w:pPr>
+            <w:r>
+              <w:rPr>
+                <w:rFonts w:ascii="Verdana" w:hAnsi="Verdana"/>
+              </w:rPr>
+              <w:t>1.0</w:t>
+            </w:r>
           </w:p>
         </w:tc>
         <w:tc>
@@ -1722,6 +1786,12 @@
                 <w:rFonts w:ascii="Verdana" w:hAnsi="Verdana"/>
               </w:rPr>
             </w:pPr>
+            <w:r>
+              <w:rPr>
+                <w:rFonts w:ascii="Verdana" w:hAnsi="Verdana"/>
+              </w:rPr>
+              <w:t>22/09/2021</w:t>
+            </w:r>
           </w:p>
         </w:tc>
         <w:tc>
@@ -1735,6 +1805,14 @@
                 <w:rFonts w:ascii="Verdana" w:hAnsi="Verdana"/>
               </w:rPr>
             </w:pPr>
+            <w:proofErr w:type="spellStart"/>
+            <w:r>
+              <w:rPr>
+                <w:rFonts w:ascii="Verdana" w:hAnsi="Verdana"/>
+              </w:rPr>
+              <w:t>A.Chiebao</w:t>
+            </w:r>
+            <w:proofErr w:type="spellEnd"/>
           </w:p>
         </w:tc>
         <w:tc>
@@ -1750,6 +1828,28 @@
                 <w:lang w:val="en-GB"/>
               </w:rPr>
             </w:pPr>
+            <w:r>
+              <w:rPr>
+                <w:rFonts w:ascii="Verdana" w:hAnsi="Verdana"/>
+                <w:lang w:val="en-GB"/>
+              </w:rPr>
+              <w:t>1</w:t>
+            </w:r>
+            <w:r>
+              <w:rPr>
+                <w:rFonts w:ascii="Verdana" w:hAnsi="Verdana"/>
+                <w:vertAlign w:val="superscript"/>
+                <w:lang w:val="en-GB"/>
+              </w:rPr>
+              <w:t>st</w:t>
+            </w:r>
+            <w:r>
+              <w:rPr>
+                <w:rFonts w:ascii="Verdana" w:hAnsi="Verdana"/>
+                <w:lang w:val="en-GB"/>
+              </w:rPr>
+              <w:t xml:space="preserve"> revision</w:t>
+            </w:r>
           </w:p>
         </w:tc>
       </w:tr>
@@ -2164,7 +2264,7 @@
       </w:pPr>
       <w:bookmarkStart w:id="9" w:name="_Toc197230193"/>
       <w:bookmarkStart w:id="10" w:name="_Toc43213026"/>
-      <w:bookmarkStart w:id="11" w:name="_Toc83049695"/>
+      <w:bookmarkStart w:id="11" w:name="_Toc83221369"/>
       <w:r>
         <w:lastRenderedPageBreak/>
         <w:t>Introdu</w:t>
@@ -2182,7 +2282,7 @@
       </w:pPr>
       <w:bookmarkStart w:id="12" w:name="_Toc197230194"/>
       <w:bookmarkStart w:id="13" w:name="_Toc43213027"/>
-      <w:bookmarkStart w:id="14" w:name="_Toc83049696"/>
+      <w:bookmarkStart w:id="14" w:name="_Toc83221370"/>
       <w:r>
         <w:t>Scop</w:t>
       </w:r>
@@ -2288,7 +2388,7 @@
       </w:pPr>
       <w:bookmarkStart w:id="15" w:name="_Toc197230195"/>
       <w:bookmarkStart w:id="16" w:name="_Toc43213028"/>
-      <w:bookmarkStart w:id="17" w:name="_Toc83049697"/>
+      <w:bookmarkStart w:id="17" w:name="_Toc83221371"/>
       <w:r>
         <w:t>Definition</w:t>
       </w:r>
@@ -2874,7 +2974,7 @@
         </w:numPr>
       </w:pPr>
       <w:bookmarkStart w:id="19" w:name="inizializzazione"/>
-      <w:bookmarkStart w:id="20" w:name="_Toc83049698"/>
+      <w:bookmarkStart w:id="20" w:name="_Toc83221372"/>
       <w:bookmarkEnd w:id="19"/>
       <w:r>
         <w:lastRenderedPageBreak/>
@@ -2897,7 +2997,7 @@
       <w:pPr>
         <w:pStyle w:val="Titolo2RS"/>
       </w:pPr>
-      <w:bookmarkStart w:id="21" w:name="_Toc83049699"/>
+      <w:bookmarkStart w:id="21" w:name="_Toc83221373"/>
       <w:r>
         <w:t>Preface</w:t>
       </w:r>
@@ -3027,7 +3127,7 @@
       <w:pPr>
         <w:pStyle w:val="Titolo2RS"/>
       </w:pPr>
-      <w:bookmarkStart w:id="22" w:name="_Toc83049700"/>
+      <w:bookmarkStart w:id="22" w:name="_Toc83221374"/>
       <w:r>
         <w:lastRenderedPageBreak/>
         <w:t>Login page</w:t>
@@ -3058,18 +3158,20 @@
         <w:ind w:left="792"/>
         <w:rPr>
           <w:b w:val="0"/>
-          <w:sz w:val="20"/>
+          <w:sz w:val="18"/>
         </w:rPr>
       </w:pPr>
       <w:bookmarkStart w:id="23" w:name="_Toc83049701"/>
+      <w:bookmarkStart w:id="24" w:name="_Toc83221375"/>
       <w:r>
         <w:rPr>
           <w:b w:val="0"/>
-          <w:sz w:val="20"/>
+          <w:sz w:val="18"/>
         </w:rPr>
         <w:t>In the login page add a info table where show the status of the CGM connection.</w:t>
       </w:r>
       <w:bookmarkEnd w:id="23"/>
+      <w:bookmarkEnd w:id="24"/>
     </w:p>
     <w:p>
       <w:pPr>
@@ -3082,14 +3184,15 @@
         <w:ind w:left="792"/>
         <w:rPr>
           <w:b w:val="0"/>
-          <w:sz w:val="20"/>
-        </w:rPr>
-      </w:pPr>
-      <w:bookmarkStart w:id="24" w:name="_Toc83049702"/>
+          <w:sz w:val="18"/>
+        </w:rPr>
+      </w:pPr>
+      <w:bookmarkStart w:id="25" w:name="_Toc83049702"/>
+      <w:bookmarkStart w:id="26" w:name="_Toc83221376"/>
       <w:r>
         <w:rPr>
           <w:b w:val="0"/>
-          <w:sz w:val="20"/>
+          <w:sz w:val="18"/>
         </w:rPr>
         <w:t xml:space="preserve">This reproduces the same </w:t>
       </w:r>
@@ -3097,7 +3200,7 @@
       <w:r>
         <w:rPr>
           <w:b w:val="0"/>
-          <w:sz w:val="20"/>
+          <w:sz w:val="18"/>
         </w:rPr>
         <w:t>signaling</w:t>
       </w:r>
@@ -3105,18 +3208,12 @@
       <w:r>
         <w:rPr>
           <w:b w:val="0"/>
-          <w:sz w:val="20"/>
-        </w:rPr>
-        <w:t xml:space="preserve"> of the LEDs in the 2G model</w:t>
-      </w:r>
-      <w:r>
-        <w:rPr>
-          <w:b w:val="0"/>
-          <w:sz w:val="20"/>
-        </w:rPr>
-        <w:t>.</w:t>
-      </w:r>
-      <w:bookmarkEnd w:id="24"/>
+          <w:sz w:val="18"/>
+        </w:rPr>
+        <w:t xml:space="preserve"> of the LEDs in the 2G model.</w:t>
+      </w:r>
+      <w:bookmarkEnd w:id="25"/>
+      <w:bookmarkEnd w:id="26"/>
     </w:p>
     <w:p>
       <w:pPr>
@@ -3129,32 +3226,20 @@
         <w:ind w:left="792"/>
         <w:rPr>
           <w:b w:val="0"/>
-          <w:sz w:val="20"/>
-        </w:rPr>
-      </w:pPr>
-      <w:bookmarkStart w:id="25" w:name="_Toc83049703"/>
+          <w:sz w:val="18"/>
+        </w:rPr>
+      </w:pPr>
+      <w:bookmarkStart w:id="27" w:name="_Toc83049703"/>
+      <w:bookmarkStart w:id="28" w:name="_Toc83221377"/>
       <w:r>
         <w:rPr>
           <w:b w:val="0"/>
-          <w:sz w:val="20"/>
-        </w:rPr>
-        <w:t>An</w:t>
-      </w:r>
-      <w:r>
-        <w:rPr>
-          <w:b w:val="0"/>
-          <w:sz w:val="20"/>
-        </w:rPr>
-        <w:t>yone, even not knowing the access credentia</w:t>
-      </w:r>
-      <w:r>
-        <w:rPr>
-          <w:b w:val="0"/>
-          <w:sz w:val="20"/>
-        </w:rPr>
-        <w:t>ls, can check the status of the CGM.</w:t>
-      </w:r>
-      <w:bookmarkEnd w:id="25"/>
+          <w:sz w:val="18"/>
+        </w:rPr>
+        <w:t>Anyone, even not knowing the access credentials, can check the status of the CGM.</w:t>
+      </w:r>
+      <w:bookmarkEnd w:id="27"/>
+      <w:bookmarkEnd w:id="28"/>
     </w:p>
     <w:p>
       <w:pPr>
@@ -3166,20 +3251,21 @@
         <w:ind w:left="792"/>
         <w:rPr>
           <w:b w:val="0"/>
-          <w:sz w:val="20"/>
-        </w:rPr>
-      </w:pPr>
-      <w:bookmarkStart w:id="26" w:name="_Toc83049704"/>
+          <w:sz w:val="18"/>
+        </w:rPr>
+      </w:pPr>
+      <w:bookmarkStart w:id="29" w:name="_Toc83049704"/>
+      <w:bookmarkStart w:id="30" w:name="_Toc83221378"/>
       <w:r>
         <w:rPr>
           <w:rFonts w:cs="Arial"/>
           <w:noProof/>
           <w:color w:val="000000"/>
-          <w:sz w:val="20"/>
+          <w:sz w:val="18"/>
           <w:lang w:val="it-IT" w:eastAsia="it-IT"/>
         </w:rPr>
         <w:drawing>
-          <wp:inline distT="0" distB="0" distL="0" distR="0" wp14:anchorId="2DD038C9" wp14:editId="281F54FB">
+          <wp:inline distT="0" distB="0" distL="0" distR="0" wp14:anchorId="1923D02C" wp14:editId="0DF5DF36">
             <wp:extent cx="2540000" cy="1250950"/>
             <wp:effectExtent l="0" t="0" r="0" b="6350"/>
             <wp:docPr id="7" name="Immagine 7"/>
@@ -3227,7 +3313,8 @@
           </wp:inline>
         </w:drawing>
       </w:r>
-      <w:bookmarkEnd w:id="26"/>
+      <w:bookmarkEnd w:id="29"/>
+      <w:bookmarkEnd w:id="30"/>
     </w:p>
     <w:p>
       <w:pPr>
@@ -3239,32 +3326,20 @@
         <w:ind w:left="792"/>
         <w:rPr>
           <w:b w:val="0"/>
-          <w:sz w:val="20"/>
-        </w:rPr>
-      </w:pPr>
-      <w:bookmarkStart w:id="27" w:name="_Toc83049705"/>
+          <w:sz w:val="18"/>
+        </w:rPr>
+      </w:pPr>
+      <w:bookmarkStart w:id="31" w:name="_Toc83049705"/>
+      <w:bookmarkStart w:id="32" w:name="_Toc83221379"/>
       <w:r>
         <w:rPr>
           <w:b w:val="0"/>
-          <w:sz w:val="20"/>
-        </w:rPr>
-        <w:t xml:space="preserve">The GLOBAL GATEWAYS STATUS is OK when </w:t>
-      </w:r>
-      <w:r>
-        <w:rPr>
-          <w:b w:val="0"/>
-          <w:sz w:val="20"/>
-        </w:rPr>
-        <w:t>the first three lines are OK</w:t>
-      </w:r>
-      <w:r>
-        <w:rPr>
-          <w:b w:val="0"/>
-          <w:sz w:val="20"/>
-        </w:rPr>
-        <w:t xml:space="preserve"> (and logic).</w:t>
-      </w:r>
-      <w:bookmarkEnd w:id="27"/>
+          <w:sz w:val="18"/>
+        </w:rPr>
+        <w:t>The GLOBAL GATEWAYS STATUS is OK when the first three lines are OK (and logic).</w:t>
+      </w:r>
+      <w:bookmarkEnd w:id="31"/>
+      <w:bookmarkEnd w:id="32"/>
     </w:p>
     <w:p>
       <w:pPr>
@@ -3276,30 +3351,26 @@
         <w:ind w:left="792"/>
         <w:rPr>
           <w:b w:val="0"/>
-          <w:sz w:val="20"/>
-        </w:rPr>
-      </w:pPr>
-      <w:bookmarkStart w:id="28" w:name="_Toc83049706"/>
-      <w:r>
-        <w:rPr>
-          <w:sz w:val="20"/>
-        </w:rPr>
-        <w:t>Wifi connection</w:t>
-      </w:r>
-      <w:r>
-        <w:rPr>
-          <w:sz w:val="20"/>
-        </w:rPr>
-        <w:t>:</w:t>
+          <w:sz w:val="18"/>
+        </w:rPr>
+      </w:pPr>
+      <w:bookmarkStart w:id="33" w:name="_Toc83049706"/>
+      <w:bookmarkStart w:id="34" w:name="_Toc83221380"/>
+      <w:r>
+        <w:rPr>
+          <w:sz w:val="18"/>
+        </w:rPr>
+        <w:t>Wifi connection:</w:t>
       </w:r>
       <w:r>
         <w:rPr>
           <w:b w:val="0"/>
-          <w:sz w:val="20"/>
+          <w:sz w:val="18"/>
         </w:rPr>
         <w:t xml:space="preserve"> show if the CGM is/or not connect to the router.</w:t>
       </w:r>
-      <w:bookmarkEnd w:id="28"/>
+      <w:bookmarkEnd w:id="33"/>
+      <w:bookmarkEnd w:id="34"/>
     </w:p>
     <w:p>
       <w:pPr>
@@ -3311,30 +3382,26 @@
         <w:ind w:left="792"/>
         <w:rPr>
           <w:b w:val="0"/>
-          <w:sz w:val="20"/>
-        </w:rPr>
-      </w:pPr>
-      <w:bookmarkStart w:id="29" w:name="_Toc83049707"/>
-      <w:r>
-        <w:rPr>
-          <w:sz w:val="20"/>
-        </w:rPr>
-        <w:t>Cloud connection</w:t>
-      </w:r>
-      <w:r>
-        <w:rPr>
-          <w:sz w:val="20"/>
-        </w:rPr>
-        <w:t xml:space="preserve">: </w:t>
+          <w:sz w:val="18"/>
+        </w:rPr>
+      </w:pPr>
+      <w:bookmarkStart w:id="35" w:name="_Toc83049707"/>
+      <w:bookmarkStart w:id="36" w:name="_Toc83221381"/>
+      <w:r>
+        <w:rPr>
+          <w:sz w:val="18"/>
+        </w:rPr>
+        <w:t xml:space="preserve">Cloud connection: </w:t>
       </w:r>
       <w:r>
         <w:rPr>
           <w:b w:val="0"/>
-          <w:sz w:val="20"/>
+          <w:sz w:val="18"/>
         </w:rPr>
         <w:t>show if the CGM is/or not connect to the cloud.</w:t>
       </w:r>
-      <w:bookmarkEnd w:id="29"/>
+      <w:bookmarkEnd w:id="35"/>
+      <w:bookmarkEnd w:id="36"/>
     </w:p>
     <w:p>
       <w:pPr>
@@ -3346,30 +3413,27 @@
         <w:ind w:left="792"/>
         <w:rPr>
           <w:b w:val="0"/>
-          <w:sz w:val="20"/>
-        </w:rPr>
-      </w:pPr>
-      <w:bookmarkStart w:id="30" w:name="_Toc83049708"/>
-      <w:r>
-        <w:rPr>
-          <w:sz w:val="20"/>
-        </w:rPr>
-        <w:t>Configuration:</w:t>
-      </w:r>
-      <w:r>
-        <w:rPr>
-          <w:sz w:val="20"/>
-        </w:rPr>
-        <w:t xml:space="preserve"> </w:t>
+          <w:sz w:val="18"/>
+          <w:u w:val="single"/>
+        </w:rPr>
+      </w:pPr>
+      <w:bookmarkStart w:id="37" w:name="_Toc83049708"/>
+      <w:bookmarkStart w:id="38" w:name="_Toc83221382"/>
+      <w:r>
+        <w:rPr>
+          <w:sz w:val="18"/>
+        </w:rPr>
+        <w:t xml:space="preserve">Configuration: </w:t>
       </w:r>
       <w:r>
         <w:rPr>
           <w:b w:val="0"/>
-          <w:sz w:val="20"/>
+          <w:sz w:val="18"/>
         </w:rPr>
         <w:t>show if the CGM is/or not figured to the cloud.</w:t>
       </w:r>
-      <w:bookmarkEnd w:id="30"/>
+      <w:bookmarkEnd w:id="37"/>
+      <w:bookmarkEnd w:id="38"/>
     </w:p>
     <w:p>
       <w:pPr>
@@ -3381,30 +3445,62 @@
         <w:ind w:left="792"/>
         <w:rPr>
           <w:b w:val="0"/>
-          <w:sz w:val="20"/>
-        </w:rPr>
-      </w:pPr>
-      <w:bookmarkStart w:id="31" w:name="_Toc83049709"/>
-      <w:r>
-        <w:rPr>
-          <w:sz w:val="20"/>
-        </w:rPr>
-        <w:t>Polling:</w:t>
-      </w:r>
-      <w:r>
-        <w:rPr>
-          <w:sz w:val="20"/>
-        </w:rPr>
-        <w:t xml:space="preserve"> </w:t>
+          <w:sz w:val="18"/>
+        </w:rPr>
+      </w:pPr>
+      <w:bookmarkStart w:id="39" w:name="_Toc83049709"/>
+      <w:bookmarkStart w:id="40" w:name="_Toc83221383"/>
+      <w:r>
+        <w:rPr>
+          <w:sz w:val="18"/>
+        </w:rPr>
+        <w:t xml:space="preserve">Polling: </w:t>
       </w:r>
       <w:r>
         <w:rPr>
           <w:b w:val="0"/>
-          <w:sz w:val="20"/>
+          <w:sz w:val="18"/>
         </w:rPr>
         <w:t>show if the CGM receiving/or not receiving the rs485 data</w:t>
       </w:r>
-      <w:bookmarkEnd w:id="31"/>
+      <w:bookmarkEnd w:id="39"/>
+      <w:bookmarkEnd w:id="40"/>
+    </w:p>
+    <w:p>
+      <w:pPr>
+        <w:pStyle w:val="Titolo2RS"/>
+        <w:numPr>
+          <w:ilvl w:val="0"/>
+          <w:numId w:val="0"/>
+        </w:numPr>
+        <w:ind w:left="874"/>
+        <w:rPr>
+          <w:b w:val="0"/>
+          <w:color w:val="FF0000"/>
+          <w:sz w:val="18"/>
+        </w:rPr>
+      </w:pPr>
+      <w:bookmarkStart w:id="41" w:name="_Toc83221384"/>
+      <w:commentRangeStart w:id="42"/>
+      <w:r>
+        <w:rPr>
+          <w:b w:val="0"/>
+          <w:color w:val="FF0000"/>
+          <w:sz w:val="18"/>
+        </w:rPr>
+        <w:t>Added a link to the debug page. In this this case the link are with free access    and doesn't need a password.</w:t>
+      </w:r>
+      <w:bookmarkEnd w:id="41"/>
+      <w:commentRangeEnd w:id="42"/>
+      <w:r>
+        <w:rPr>
+          <w:rStyle w:val="Rimandocommento"/>
+          <w:rFonts w:ascii="Times New Roman" w:hAnsi="Times New Roman"/>
+          <w:b w:val="0"/>
+          <w:lang w:val="en-US"/>
+        </w:rPr>
+        <w:commentReference w:id="42"/>
+      </w:r>
     </w:p>
     <w:p>
       <w:pPr>
@@ -3414,126 +3510,38 @@
           <w:numId w:val="0"/>
         </w:numPr>
         <w:ind w:left="718"/>
-      </w:pPr>
-    </w:p>
-    <w:p>
-      <w:pPr>
-        <w:pStyle w:val="Titolo2RS"/>
-      </w:pPr>
-      <w:bookmarkStart w:id="32" w:name="_Toc83049710"/>
-      <w:r>
-        <w:t>Main Configuration page</w:t>
-      </w:r>
-      <w:bookmarkEnd w:id="32"/>
-    </w:p>
-    <w:p>
-      <w:pPr>
-        <w:pStyle w:val="Titolo2RS"/>
-        <w:numPr>
-          <w:ilvl w:val="0"/>
-          <w:numId w:val="9"/>
-        </w:numPr>
-        <w:rPr>
-          <w:b w:val="0"/>
-          <w:sz w:val="20"/>
-        </w:rPr>
-      </w:pPr>
-      <w:bookmarkStart w:id="33" w:name="_Toc83049711"/>
-      <w:r>
-        <w:rPr>
-          <w:b w:val="0"/>
-          <w:sz w:val="20"/>
-        </w:rPr>
-        <w:t xml:space="preserve">Show a pop-up for a few seconds to confirm that the configuration has been </w:t>
-      </w:r>
-      <w:proofErr w:type="spellStart"/>
-      <w:r>
-        <w:rPr>
-          <w:b w:val="0"/>
-          <w:sz w:val="20"/>
-        </w:rPr>
-        <w:t>sended</w:t>
-      </w:r>
-      <w:proofErr w:type="spellEnd"/>
-      <w:r>
-        <w:rPr>
-          <w:b w:val="0"/>
-          <w:sz w:val="20"/>
-        </w:rPr>
-        <w:t xml:space="preserve"> to the CGM</w:t>
-      </w:r>
-      <w:r>
-        <w:rPr>
-          <w:b w:val="0"/>
-          <w:sz w:val="20"/>
-        </w:rPr>
-        <w:t>.</w:t>
-      </w:r>
-      <w:r>
-        <w:rPr>
-          <w:b w:val="0"/>
-          <w:sz w:val="20"/>
-        </w:rPr>
-        <w:t xml:space="preserve"> </w:t>
-      </w:r>
-      <w:r>
-        <w:rPr>
-          <w:b w:val="0"/>
-          <w:sz w:val="20"/>
-        </w:rPr>
-        <w:t>After that the browser will be redirected to the login page.</w:t>
-      </w:r>
-      <w:bookmarkEnd w:id="33"/>
-    </w:p>
-    <w:p>
-      <w:pPr>
-        <w:pStyle w:val="Titolo2RS"/>
-        <w:numPr>
-          <w:ilvl w:val="0"/>
-          <w:numId w:val="9"/>
-        </w:numPr>
-        <w:rPr>
-          <w:b w:val="0"/>
-          <w:sz w:val="20"/>
-        </w:rPr>
-      </w:pPr>
-      <w:bookmarkStart w:id="34" w:name="_Toc83049712"/>
-      <w:r>
-        <w:rPr>
-          <w:b w:val="0"/>
-          <w:sz w:val="20"/>
-        </w:rPr>
-        <w:t>Inside the configuration page add a link to infocgm.html (debug page)</w:t>
-      </w:r>
-      <w:r>
-        <w:rPr>
-          <w:b w:val="0"/>
-          <w:sz w:val="20"/>
-        </w:rPr>
-        <w:t>. C</w:t>
-      </w:r>
-      <w:r>
-        <w:rPr>
-          <w:b w:val="0"/>
-          <w:sz w:val="20"/>
-        </w:rPr>
-        <w:t>urrently the link is hidden</w:t>
-      </w:r>
-      <w:r>
-        <w:rPr>
-          <w:b w:val="0"/>
-          <w:sz w:val="20"/>
-        </w:rPr>
-        <w:t xml:space="preserve"> and </w:t>
-      </w:r>
-      <w:r>
-        <w:rPr>
-          <w:b w:val="0"/>
-          <w:sz w:val="20"/>
-        </w:rPr>
-        <w:t>if the user does not know the path he cannot access it.</w:t>
-      </w:r>
-      <w:bookmarkEnd w:id="34"/>
+        <w:jc w:val="center"/>
+      </w:pPr>
+      <w:r>
+        <w:pict>
+          <v:shapetype id="_x0000_t75" coordsize="21600,21600" o:spt="75" o:preferrelative="t" path="m@4@5l@4@11@9@11@9@5xe" filled="f" stroked="f">
+            <v:stroke joinstyle="miter"/>
+            <v:formulas>
+              <v:f eqn="if lineDrawn pixelLineWidth 0"/>
+              <v:f eqn="sum @0 1 0"/>
+              <v:f eqn="sum 0 0 @1"/>
+              <v:f eqn="prod @2 1 2"/>
+              <v:f eqn="prod @3 21600 pixelWidth"/>
+              <v:f eqn="prod @3 21600 pixelHeight"/>
+              <v:f eqn="sum @0 0 1"/>
+              <v:f eqn="prod @6 1 2"/>
+              <v:f eqn="prod @7 21600 pixelWidth"/>
+              <v:f eqn="sum @8 21600 0"/>
+              <v:f eqn="prod @7 21600 pixelHeight"/>
+              <v:f eqn="sum @10 21600 0"/>
+            </v:formulas>
+            <v:path o:extrusionok="f" gradientshapeok="t" o:connecttype="rect"/>
+            <o:lock v:ext="edit" aspectratio="t"/>
+          </v:shapetype>
+          <v:shape id="_x0000_i1025" type="#_x0000_t75" style="width:129pt;height:287.25pt" o:bordertopcolor="yellow pure" o:borderleftcolor="yellow pure" o:borderbottomcolor="yellow pure" o:borderrightcolor="yellow pure">
+            <v:imagedata r:id="rId12" o:title="Screenshot_20210923-083925_Samsung Internet"/>
+            <w10:bordertop type="single" width="8"/>
+            <w10:borderleft type="single" width="8"/>
+            <w10:borderbottom type="single" width="8"/>
+            <w10:borderright type="single" width="8"/>
+          </v:shape>
+        </w:pict>
+      </w:r>
     </w:p>
     <w:p>
       <w:pPr>
@@ -3543,28 +3551,17 @@
           <w:numId w:val="0"/>
         </w:numPr>
         <w:ind w:left="718"/>
-        <w:rPr>
-          <w:b w:val="0"/>
-          <w:sz w:val="18"/>
-        </w:rPr>
-      </w:pPr>
-      <w:r>
-        <w:rPr>
-          <w:b w:val="0"/>
-          <w:sz w:val="18"/>
-        </w:rPr>
-        <w:t xml:space="preserve">   </w:t>
-      </w:r>
+      </w:pPr>
     </w:p>
     <w:p>
       <w:pPr>
         <w:pStyle w:val="Titolo2RS"/>
       </w:pPr>
-      <w:bookmarkStart w:id="35" w:name="_Toc83049713"/>
-      <w:r>
-        <w:t>Modify Debug page</w:t>
-      </w:r>
-      <w:bookmarkEnd w:id="35"/>
+      <w:bookmarkStart w:id="43" w:name="_Toc83221386"/>
+      <w:r>
+        <w:t>Main Configuration page</w:t>
+      </w:r>
+      <w:bookmarkEnd w:id="43"/>
     </w:p>
     <w:p>
       <w:pPr>
@@ -3578,22 +3575,54 @@
           <w:sz w:val="20"/>
         </w:rPr>
       </w:pPr>
-      <w:bookmarkStart w:id="36" w:name="_Toc83049714"/>
+      <w:bookmarkStart w:id="44" w:name="_Toc83049711"/>
+      <w:bookmarkStart w:id="45" w:name="_Toc83221387"/>
       <w:r>
         <w:rPr>
           <w:b w:val="0"/>
           <w:sz w:val="20"/>
         </w:rPr>
-        <w:t>M</w:t>
-      </w:r>
+        <w:t xml:space="preserve">Show a pop-up for a few seconds to confirm that the configuration has been </w:t>
+      </w:r>
+      <w:proofErr w:type="spellStart"/>
       <w:r>
         <w:rPr>
           <w:b w:val="0"/>
           <w:sz w:val="20"/>
         </w:rPr>
-        <w:t>ake more clearer the difference between the browser time and the CGM time.</w:t>
-      </w:r>
-      <w:bookmarkEnd w:id="36"/>
+        <w:t>sended</w:t>
+      </w:r>
+      <w:proofErr w:type="spellEnd"/>
+      <w:r>
+        <w:rPr>
+          <w:b w:val="0"/>
+          <w:sz w:val="20"/>
+        </w:rPr>
+        <w:t xml:space="preserve"> to the CGM</w:t>
+      </w:r>
+      <w:r>
+        <w:rPr>
+          <w:b w:val="0"/>
+          <w:sz w:val="20"/>
+        </w:rPr>
+        <w:t>.</w:t>
+      </w:r>
+      <w:r>
+        <w:rPr>
+          <w:b w:val="0"/>
+          <w:sz w:val="20"/>
+        </w:rPr>
+        <w:t xml:space="preserve"> </w:t>
+      </w:r>
+      <w:r>
+        <w:rPr>
+          <w:b w:val="0"/>
+          <w:sz w:val="20"/>
+        </w:rPr>
+        <w:t>After that the browser will be redirected to the login page.</w:t>
+      </w:r>
+      <w:bookmarkEnd w:id="44"/>
+      <w:bookmarkEnd w:id="45"/>
     </w:p>
     <w:p>
       <w:pPr>
@@ -3604,25 +3633,253 @@
         </w:numPr>
         <w:rPr>
           <w:b w:val="0"/>
-          <w:sz w:val="22"/>
-        </w:rPr>
-      </w:pPr>
-      <w:bookmarkStart w:id="37" w:name="_Toc83049715"/>
-      <w:r>
+          <w:strike/>
+          <w:sz w:val="20"/>
+        </w:rPr>
+      </w:pPr>
+      <w:bookmarkStart w:id="46" w:name="_Toc83049712"/>
+      <w:bookmarkStart w:id="47" w:name="_Toc83221388"/>
+      <w:r>
+        <w:rPr>
+          <w:b w:val="0"/>
+          <w:strike/>
+          <w:sz w:val="20"/>
+        </w:rPr>
+        <w:t>Inside the configuration page add a link to infocgm.html (debug page)</w:t>
+      </w:r>
+      <w:r>
+        <w:rPr>
+          <w:b w:val="0"/>
+          <w:strike/>
+          <w:sz w:val="20"/>
+        </w:rPr>
+        <w:t>. Currently the link is hidden and if the user does not know the path he cannot access it.</w:t>
+      </w:r>
+      <w:bookmarkEnd w:id="46"/>
+      <w:bookmarkEnd w:id="47"/>
+    </w:p>
+    <w:p>
+      <w:pPr>
+        <w:pStyle w:val="Titolo2RS"/>
+        <w:numPr>
+          <w:ilvl w:val="0"/>
+          <w:numId w:val="0"/>
+        </w:numPr>
+        <w:ind w:left="1078"/>
+        <w:rPr>
+          <w:b w:val="0"/>
+          <w:color w:val="FF0000"/>
+          <w:sz w:val="18"/>
+        </w:rPr>
+      </w:pPr>
+      <w:bookmarkStart w:id="48" w:name="_Toc83221389"/>
+      <w:commentRangeStart w:id="49"/>
+      <w:r>
+        <w:rPr>
+          <w:b w:val="0"/>
+          <w:color w:val="FF0000"/>
+          <w:sz w:val="18"/>
+        </w:rPr>
+        <w:t xml:space="preserve">Moved in the Login page </w:t>
+      </w:r>
+      <w:r>
+        <w:rPr>
+          <w:b w:val="0"/>
+          <w:color w:val="FF0000"/>
+          <w:sz w:val="18"/>
+        </w:rPr>
+        <w:t>in order to prevent the accidental configuration of CGM during the search of debug page.</w:t>
+      </w:r>
+      <w:bookmarkEnd w:id="48"/>
+      <w:commentRangeEnd w:id="49"/>
+      <w:r>
+        <w:rPr>
+          <w:rStyle w:val="Rimandocommento"/>
+          <w:rFonts w:ascii="Times New Roman" w:hAnsi="Times New Roman"/>
+          <w:b w:val="0"/>
+          <w:lang w:val="en-US"/>
+        </w:rPr>
+        <w:commentReference w:id="49"/>
+      </w:r>
+      <w:r>
+        <w:rPr>
+          <w:b w:val="0"/>
+          <w:color w:val="FF0000"/>
+          <w:sz w:val="18"/>
+        </w:rPr>
+        <w:t xml:space="preserve"> </w:t>
+      </w:r>
+    </w:p>
+    <w:p>
+      <w:pPr>
+        <w:pStyle w:val="Titolo2RS"/>
+        <w:numPr>
+          <w:ilvl w:val="0"/>
+          <w:numId w:val="0"/>
+        </w:numPr>
+        <w:ind w:left="1078"/>
+        <w:jc w:val="center"/>
+        <w:rPr>
+          <w:b w:val="0"/>
+          <w:color w:val="FF0000"/>
+          <w:sz w:val="18"/>
+        </w:rPr>
+      </w:pPr>
+      <w:r>
+        <w:rPr>
+          <w:b w:val="0"/>
+          <w:color w:val="FF0000"/>
+          <w:sz w:val="18"/>
+        </w:rPr>
+        <w:pict>
+          <v:shape id="_x0000_i1026" type="#_x0000_t75" style="width:164.25pt;height:364.5pt" o:bordertopcolor="yellow pure" o:borderleftcolor="yellow pure" o:borderbottomcolor="yellow pure" o:borderrightcolor="yellow pure">
+            <v:imagedata r:id="rId13" o:title="Screenshot_20210923-084004_Samsung Internet"/>
+            <w10:bordertop type="single" width="8"/>
+            <w10:borderleft type="single" width="8"/>
+            <w10:borderbottom type="single" width="8"/>
+            <w10:borderright type="single" width="8"/>
+          </v:shape>
+        </w:pict>
+      </w:r>
+    </w:p>
+    <w:p>
+      <w:pPr>
+        <w:pStyle w:val="Titolo2RS"/>
+        <w:numPr>
+          <w:ilvl w:val="0"/>
+          <w:numId w:val="0"/>
+        </w:numPr>
+        <w:ind w:left="1078"/>
+        <w:rPr>
+          <w:b w:val="0"/>
+          <w:color w:val="FF0000"/>
+          <w:sz w:val="18"/>
+        </w:rPr>
+      </w:pPr>
+    </w:p>
+    <w:p>
+      <w:pPr>
+        <w:pStyle w:val="Titolo2RS"/>
+        <w:numPr>
+          <w:ilvl w:val="0"/>
+          <w:numId w:val="0"/>
+        </w:numPr>
+        <w:ind w:left="1078"/>
+        <w:rPr>
+          <w:b w:val="0"/>
+          <w:color w:val="FF0000"/>
+          <w:sz w:val="18"/>
+        </w:rPr>
+      </w:pPr>
+    </w:p>
+    <w:p>
+      <w:pPr>
+        <w:pStyle w:val="Titolo2RS"/>
+        <w:numPr>
+          <w:ilvl w:val="0"/>
+          <w:numId w:val="0"/>
+        </w:numPr>
+        <w:ind w:left="1078"/>
+        <w:rPr>
+          <w:b w:val="0"/>
+          <w:sz w:val="18"/>
+        </w:rPr>
+      </w:pPr>
+      <w:r>
+        <w:rPr>
+          <w:b w:val="0"/>
+          <w:sz w:val="18"/>
+        </w:rPr>
+        <w:t xml:space="preserve"> </w:t>
+      </w:r>
+    </w:p>
+    <w:p>
+      <w:pPr>
+        <w:pStyle w:val="Titolo2RS"/>
+        <w:numPr>
+          <w:ilvl w:val="0"/>
+          <w:numId w:val="0"/>
+        </w:numPr>
+        <w:ind w:left="1078"/>
+        <w:rPr>
+          <w:b w:val="0"/>
+          <w:color w:val="FF0000"/>
+          <w:sz w:val="18"/>
+        </w:rPr>
+      </w:pPr>
+    </w:p>
+    <w:p>
+      <w:pPr>
+        <w:pStyle w:val="Titolo2RS"/>
+      </w:pPr>
+      <w:bookmarkStart w:id="50" w:name="_Toc83221391"/>
+      <w:r>
+        <w:lastRenderedPageBreak/>
+        <w:t>Modify Debug page</w:t>
+      </w:r>
+      <w:bookmarkEnd w:id="50"/>
+    </w:p>
+    <w:p>
+      <w:pPr>
+        <w:pStyle w:val="Titolo2RS"/>
+        <w:numPr>
+          <w:ilvl w:val="0"/>
+          <w:numId w:val="9"/>
+        </w:numPr>
         <w:rPr>
           <w:b w:val="0"/>
           <w:sz w:val="20"/>
         </w:rPr>
-        <w:t xml:space="preserve">Added </w:t>
-      </w:r>
+      </w:pPr>
+      <w:bookmarkStart w:id="51" w:name="_Toc83049714"/>
+      <w:bookmarkStart w:id="52" w:name="_Toc83221392"/>
       <w:r>
         <w:rPr>
           <w:b w:val="0"/>
           <w:sz w:val="20"/>
         </w:rPr>
+        <w:t>M</w:t>
+      </w:r>
+      <w:r>
+        <w:rPr>
+          <w:b w:val="0"/>
+          <w:sz w:val="20"/>
+        </w:rPr>
+        <w:t>ake more clearer the difference between the browser time and the CGM time.</w:t>
+      </w:r>
+      <w:bookmarkEnd w:id="51"/>
+      <w:bookmarkEnd w:id="52"/>
+    </w:p>
+    <w:p>
+      <w:pPr>
+        <w:pStyle w:val="Titolo2RS"/>
+        <w:numPr>
+          <w:ilvl w:val="0"/>
+          <w:numId w:val="9"/>
+        </w:numPr>
+        <w:rPr>
+          <w:b w:val="0"/>
+          <w:sz w:val="22"/>
+        </w:rPr>
+      </w:pPr>
+      <w:bookmarkStart w:id="53" w:name="_Toc83049715"/>
+      <w:bookmarkStart w:id="54" w:name="_Toc83221393"/>
+      <w:r>
+        <w:rPr>
+          <w:b w:val="0"/>
+          <w:sz w:val="20"/>
+        </w:rPr>
+        <w:t xml:space="preserve">Added </w:t>
+      </w:r>
+      <w:r>
+        <w:rPr>
+          <w:b w:val="0"/>
+          <w:sz w:val="20"/>
+        </w:rPr>
         <w:t>a legend to explain better the dynamic info table.</w:t>
       </w:r>
-      <w:bookmarkEnd w:id="37"/>
+      <w:bookmarkEnd w:id="53"/>
+      <w:bookmarkEnd w:id="54"/>
     </w:p>
     <w:p>
       <w:pPr>
@@ -3632,6 +3889,212 @@
           <w:numId w:val="0"/>
         </w:numPr>
         <w:ind w:left="718"/>
+        <w:rPr>
+          <w:noProof/>
+          <w:lang w:val="it-IT" w:eastAsia="it-IT"/>
+        </w:rPr>
+      </w:pPr>
+    </w:p>
+    <w:p>
+      <w:pPr>
+        <w:pStyle w:val="Titolo2RS"/>
+        <w:numPr>
+          <w:ilvl w:val="0"/>
+          <w:numId w:val="0"/>
+        </w:numPr>
+        <w:ind w:left="718"/>
+      </w:pPr>
+      <w:r>
+        <w:rPr>
+          <w:noProof/>
+          <w:lang w:val="it-IT" w:eastAsia="it-IT"/>
+        </w:rPr>
+        <w:pict>
+          <v:shape id="_x0000_i1027" type="#_x0000_t75" style="width:177.75pt;height:394.5pt" o:bordertopcolor="yellow pure" o:borderleftcolor="yellow pure" o:borderbottomcolor="yellow pure" o:borderrightcolor="yellow pure">
+            <v:imagedata r:id="rId14" o:title="Screenshot_20210923-084019_Samsung Internet"/>
+            <w10:bordertop type="single" width="8"/>
+            <w10:borderleft type="single" width="8"/>
+            <w10:borderbottom type="single" width="8"/>
+            <w10:borderright type="single" width="8"/>
+          </v:shape>
+        </w:pict>
+      </w:r>
+      <w:r>
+        <w:rPr>
+          <w:noProof/>
+          <w:lang w:val="it-IT" w:eastAsia="it-IT"/>
+        </w:rPr>
+        <w:t xml:space="preserve">           </w:t>
+      </w:r>
+      <w:r>
+        <w:rPr>
+          <w:noProof/>
+          <w:lang w:val="it-IT" w:eastAsia="it-IT"/>
+        </w:rPr>
+        <w:pict>
+          <v:shape id="_x0000_i1028" type="#_x0000_t75" style="width:177.75pt;height:395.25pt" o:bordertopcolor="yellow pure" o:borderleftcolor="yellow pure" o:borderbottomcolor="yellow pure" o:borderrightcolor="yellow pure">
+            <v:imagedata r:id="rId15" o:title="Screenshot_20210923-084038_Samsung Internet"/>
+            <w10:bordertop type="single" width="8"/>
+            <w10:borderleft type="single" width="8"/>
+            <w10:borderbottom type="single" width="8"/>
+            <w10:borderright type="single" width="8"/>
+          </v:shape>
+        </w:pict>
+      </w:r>
+    </w:p>
+    <w:p>
+      <w:pPr>
+        <w:pStyle w:val="Titolo2RS"/>
+        <w:numPr>
+          <w:ilvl w:val="0"/>
+          <w:numId w:val="0"/>
+        </w:numPr>
+        <w:ind w:left="718"/>
+      </w:pPr>
+    </w:p>
+    <w:p>
+      <w:pPr>
+        <w:pStyle w:val="Titolo2RS"/>
+        <w:numPr>
+          <w:ilvl w:val="0"/>
+          <w:numId w:val="0"/>
+        </w:numPr>
+        <w:ind w:left="718"/>
+      </w:pPr>
+    </w:p>
+    <w:p>
+      <w:pPr>
+        <w:pStyle w:val="Titolo2RS"/>
+        <w:numPr>
+          <w:ilvl w:val="0"/>
+          <w:numId w:val="0"/>
+        </w:numPr>
+        <w:ind w:left="718"/>
+      </w:pPr>
+    </w:p>
+    <w:p>
+      <w:pPr>
+        <w:pStyle w:val="Titolo2RS"/>
+        <w:numPr>
+          <w:ilvl w:val="0"/>
+          <w:numId w:val="0"/>
+        </w:numPr>
+        <w:ind w:left="718"/>
+      </w:pPr>
+    </w:p>
+    <w:p>
+      <w:pPr>
+        <w:pStyle w:val="Titolo2RS"/>
+      </w:pPr>
+      <w:bookmarkStart w:id="55" w:name="_Toc83221394"/>
+      <w:commentRangeStart w:id="56"/>
+      <w:r>
+        <w:lastRenderedPageBreak/>
+        <w:t>Added a Log</w:t>
+      </w:r>
+      <w:r>
+        <w:t>o</w:t>
+      </w:r>
+      <w:r>
+        <w:t>ut button</w:t>
+      </w:r>
+      <w:bookmarkEnd w:id="55"/>
+      <w:commentRangeEnd w:id="56"/>
+      <w:r>
+        <w:rPr>
+          <w:rStyle w:val="Rimandocommento"/>
+          <w:rFonts w:ascii="Times New Roman" w:hAnsi="Times New Roman"/>
+          <w:b w:val="0"/>
+          <w:lang w:val="en-US"/>
+        </w:rPr>
+        <w:commentReference w:id="56"/>
+      </w:r>
+    </w:p>
+    <w:p>
+      <w:pPr>
+        <w:pStyle w:val="Titolo2RS"/>
+        <w:numPr>
+          <w:ilvl w:val="0"/>
+          <w:numId w:val="0"/>
+        </w:numPr>
+        <w:ind w:left="718"/>
+      </w:pPr>
+    </w:p>
+    <w:p>
+      <w:pPr>
+        <w:pStyle w:val="Titolo2RS"/>
+        <w:numPr>
+          <w:ilvl w:val="0"/>
+          <w:numId w:val="0"/>
+        </w:numPr>
+        <w:spacing w:before="0" w:after="0"/>
+        <w:ind w:left="718"/>
+        <w:rPr>
+          <w:b w:val="0"/>
+          <w:sz w:val="20"/>
+        </w:rPr>
+      </w:pPr>
+      <w:bookmarkStart w:id="57" w:name="_Toc83221395"/>
+      <w:bookmarkEnd w:id="57"/>
+      <w:r>
+        <w:rPr>
+          <w:b w:val="0"/>
+          <w:sz w:val="20"/>
+        </w:rPr>
+        <w:t>Added l</w:t>
+      </w:r>
+      <w:r>
+        <w:rPr>
+          <w:b w:val="0"/>
+          <w:sz w:val="20"/>
+        </w:rPr>
+        <w:t xml:space="preserve">ogout </w:t>
+      </w:r>
+      <w:r>
+        <w:rPr>
+          <w:b w:val="0"/>
+          <w:sz w:val="20"/>
+        </w:rPr>
+        <w:t>button</w:t>
+      </w:r>
+      <w:r>
+        <w:rPr>
+          <w:b w:val="0"/>
+          <w:sz w:val="20"/>
+        </w:rPr>
+        <w:t xml:space="preserve"> to allow the user to exit the pages.</w:t>
+      </w:r>
+    </w:p>
+    <w:p>
+      <w:pPr>
+        <w:pStyle w:val="Titolo2RS"/>
+        <w:numPr>
+          <w:ilvl w:val="0"/>
+          <w:numId w:val="0"/>
+        </w:numPr>
+        <w:spacing w:before="0" w:after="0"/>
+        <w:ind w:left="718"/>
+        <w:rPr>
+          <w:b w:val="0"/>
+          <w:sz w:val="20"/>
+        </w:rPr>
+      </w:pPr>
+      <w:r>
+        <w:rPr>
+          <w:b w:val="0"/>
+          <w:sz w:val="20"/>
+        </w:rPr>
+        <w:t>Once pressed, the key always leads to the login page (10.10.100.254).</w:t>
+      </w:r>
+    </w:p>
+    <w:p>
+      <w:pPr>
+        <w:pStyle w:val="Titolo2RS"/>
+        <w:numPr>
+          <w:ilvl w:val="0"/>
+          <w:numId w:val="0"/>
+        </w:numPr>
+        <w:ind w:left="718"/>
       </w:pPr>
     </w:p>
     <w:p>
@@ -3639,14 +4102,14 @@
         <w:pStyle w:val="NormaleRS"/>
         <w:jc w:val="left"/>
       </w:pPr>
-      <w:bookmarkStart w:id="38" w:name="UL_1"/>
-      <w:bookmarkStart w:id="39" w:name="_GoBack"/>
-      <w:bookmarkEnd w:id="38"/>
-      <w:bookmarkEnd w:id="39"/>
+      <w:bookmarkStart w:id="58" w:name="UL_1"/>
+      <w:bookmarkStart w:id="59" w:name="_GoBack"/>
+      <w:bookmarkEnd w:id="58"/>
+      <w:bookmarkEnd w:id="59"/>
     </w:p>
     <w:sectPr>
-      <w:headerReference w:type="default" r:id="rId11"/>
-      <w:footerReference w:type="default" r:id="rId12"/>
+      <w:headerReference w:type="default" r:id="rId16"/>
+      <w:footerReference w:type="default" r:id="rId17"/>
       <w:pgSz w:w="11906" w:h="16838"/>
       <w:pgMar w:top="1418" w:right="1134" w:bottom="2552" w:left="1701" w:header="708" w:footer="708" w:gutter="0"/>
       <w:cols w:space="708"/>
@@ -3654,6 +4117,59 @@
     </w:sectPr>
   </w:body>
 </w:document>
+</file>
+
+<file path=word/comments.xml><?xml version="1.0" encoding="utf-8"?>
+<w:comments xmlns:wpc="http://schemas.microsoft.com/office/word/2010/wordprocessingCanvas" xmlns:mc="http://schemas.openxmlformats.org/markup-compatibility/2006" xmlns:o="urn:schemas-microsoft-com:office:office" xmlns:r="http://schemas.openxmlformats.org/officeDocument/2006/relationships" xmlns:m="http://schemas.openxmlformats.org/officeDocument/2006/math" xmlns:v="urn:schemas-microsoft-com:vml" xmlns:wp14="http://schemas.microsoft.com/office/word/2010/wordprocessingDrawing" xmlns:wp="http://schemas.openxmlformats.org/drawingml/2006/wordprocessingDrawing" xmlns:w10="urn:schemas-microsoft-com:office:word" xmlns:w="http://schemas.openxmlformats.org/wordprocessingml/2006/main" xmlns:w14="http://schemas.microsoft.com/office/word/2010/wordml" xmlns:wpg="http://schemas.microsoft.com/office/word/2010/wordprocessingGroup" xmlns:wpi="http://schemas.microsoft.com/office/word/2010/wordprocessingInk" xmlns:wne="http://schemas.microsoft.com/office/word/2006/wordml" xmlns:wps="http://schemas.microsoft.com/office/word/2010/wordprocessingShape" mc:Ignorable="w14 wp14">
+  <w:comment w:id="42" w:author="Alessandro Chiebao" w:date="2021-09-23T09:11:00Z" w:initials="AC">
+    <w:p>
+      <w:pPr>
+        <w:pStyle w:val="Testocommento"/>
+      </w:pPr>
+      <w:r>
+        <w:rPr>
+          <w:rStyle w:val="Rimandocommento"/>
+        </w:rPr>
+        <w:annotationRef/>
+      </w:r>
+      <w:r>
+        <w:t>Added during       Rev 1.0</w:t>
+      </w:r>
+    </w:p>
+  </w:comment>
+  <w:comment w:id="49" w:author="Alessandro Chiebao" w:date="2021-09-23T09:12:00Z" w:initials="AC">
+    <w:p>
+      <w:pPr>
+        <w:pStyle w:val="Testocommento"/>
+      </w:pPr>
+      <w:r>
+        <w:rPr>
+          <w:rStyle w:val="Rimandocommento"/>
+        </w:rPr>
+        <w:annotationRef/>
+      </w:r>
+      <w:r>
+        <w:t>Added during Rev1.0</w:t>
+      </w:r>
+    </w:p>
+  </w:comment>
+  <w:comment w:id="56" w:author="Alessandro Chiebao" w:date="2021-09-23T09:12:00Z" w:initials="AC">
+    <w:p>
+      <w:pPr>
+        <w:pStyle w:val="Testocommento"/>
+      </w:pPr>
+      <w:r>
+        <w:rPr>
+          <w:rStyle w:val="Rimandocommento"/>
+        </w:rPr>
+        <w:annotationRef/>
+      </w:r>
+      <w:r>
+        <w:t>Added during       Rev 1.0</w:t>
+      </w:r>
+    </w:p>
+  </w:comment>
+</w:comments>
 </file>
 
 <file path=word/endnotes.xml><?xml version="1.0" encoding="utf-8"?>
@@ -3945,7 +4461,7 @@
               <w:sz w:val="16"/>
               <w:lang w:val="en-GB"/>
             </w:rPr>
-            <w:t>6</w:t>
+            <w:t>4</w:t>
           </w:r>
           <w:r>
             <w:rPr>
@@ -3991,7 +4507,7 @@
               <w:sz w:val="16"/>
               <w:lang w:val="en-GB"/>
             </w:rPr>
-            <w:t>6</w:t>
+            <w:t>9</w:t>
           </w:r>
           <w:r>
             <w:rPr>
@@ -6353,6 +6869,64 @@
     <w:basedOn w:val="Carpredefinitoparagrafo"/>
     <w:rsid w:val="00AA7C8D"/>
   </w:style>
+  <w:style w:type="character" w:styleId="Rimandocommento">
+    <w:name w:val="annotation reference"/>
+    <w:basedOn w:val="Carpredefinitoparagrafo"/>
+    <w:semiHidden/>
+    <w:unhideWhenUsed/>
+    <w:rsid w:val="0075380D"/>
+    <w:rPr>
+      <w:sz w:val="16"/>
+      <w:szCs w:val="16"/>
+    </w:rPr>
+  </w:style>
+  <w:style w:type="paragraph" w:styleId="Testocommento">
+    <w:name w:val="annotation text"/>
+    <w:basedOn w:val="Normale"/>
+    <w:link w:val="TestocommentoCarattere"/>
+    <w:semiHidden/>
+    <w:unhideWhenUsed/>
+    <w:rsid w:val="0075380D"/>
+    <w:rPr>
+      <w:sz w:val="20"/>
+      <w:szCs w:val="20"/>
+    </w:rPr>
+  </w:style>
+  <w:style w:type="character" w:customStyle="1" w:styleId="TestocommentoCarattere">
+    <w:name w:val="Testo commento Carattere"/>
+    <w:basedOn w:val="Carpredefinitoparagrafo"/>
+    <w:link w:val="Testocommento"/>
+    <w:semiHidden/>
+    <w:rsid w:val="0075380D"/>
+    <w:rPr>
+      <w:lang w:val="en-US" w:eastAsia="en-US"/>
+    </w:rPr>
+  </w:style>
+  <w:style w:type="paragraph" w:styleId="Soggettocommento">
+    <w:name w:val="annotation subject"/>
+    <w:basedOn w:val="Testocommento"/>
+    <w:next w:val="Testocommento"/>
+    <w:link w:val="SoggettocommentoCarattere"/>
+    <w:semiHidden/>
+    <w:unhideWhenUsed/>
+    <w:rsid w:val="0075380D"/>
+    <w:rPr>
+      <w:b/>
+      <w:bCs/>
+    </w:rPr>
+  </w:style>
+  <w:style w:type="character" w:customStyle="1" w:styleId="SoggettocommentoCarattere">
+    <w:name w:val="Soggetto commento Carattere"/>
+    <w:basedOn w:val="TestocommentoCarattere"/>
+    <w:link w:val="Soggettocommento"/>
+    <w:semiHidden/>
+    <w:rsid w:val="0075380D"/>
+    <w:rPr>
+      <w:b/>
+      <w:bCs/>
+      <w:lang w:val="en-US" w:eastAsia="en-US"/>
+    </w:rPr>
+  </w:style>
 </w:styles>
 </file>
 
@@ -7588,6 +8162,64 @@
     <w:name w:val="jlqj4b"/>
     <w:basedOn w:val="Carpredefinitoparagrafo"/>
     <w:rsid w:val="00AA7C8D"/>
+  </w:style>
+  <w:style w:type="character" w:styleId="Rimandocommento">
+    <w:name w:val="annotation reference"/>
+    <w:basedOn w:val="Carpredefinitoparagrafo"/>
+    <w:semiHidden/>
+    <w:unhideWhenUsed/>
+    <w:rsid w:val="0075380D"/>
+    <w:rPr>
+      <w:sz w:val="16"/>
+      <w:szCs w:val="16"/>
+    </w:rPr>
+  </w:style>
+  <w:style w:type="paragraph" w:styleId="Testocommento">
+    <w:name w:val="annotation text"/>
+    <w:basedOn w:val="Normale"/>
+    <w:link w:val="TestocommentoCarattere"/>
+    <w:semiHidden/>
+    <w:unhideWhenUsed/>
+    <w:rsid w:val="0075380D"/>
+    <w:rPr>
+      <w:sz w:val="20"/>
+      <w:szCs w:val="20"/>
+    </w:rPr>
+  </w:style>
+  <w:style w:type="character" w:customStyle="1" w:styleId="TestocommentoCarattere">
+    <w:name w:val="Testo commento Carattere"/>
+    <w:basedOn w:val="Carpredefinitoparagrafo"/>
+    <w:link w:val="Testocommento"/>
+    <w:semiHidden/>
+    <w:rsid w:val="0075380D"/>
+    <w:rPr>
+      <w:lang w:val="en-US" w:eastAsia="en-US"/>
+    </w:rPr>
+  </w:style>
+  <w:style w:type="paragraph" w:styleId="Soggettocommento">
+    <w:name w:val="annotation subject"/>
+    <w:basedOn w:val="Testocommento"/>
+    <w:next w:val="Testocommento"/>
+    <w:link w:val="SoggettocommentoCarattere"/>
+    <w:semiHidden/>
+    <w:unhideWhenUsed/>
+    <w:rsid w:val="0075380D"/>
+    <w:rPr>
+      <w:b/>
+      <w:bCs/>
+    </w:rPr>
+  </w:style>
+  <w:style w:type="character" w:customStyle="1" w:styleId="SoggettocommentoCarattere">
+    <w:name w:val="Soggetto commento Carattere"/>
+    <w:basedOn w:val="TestocommentoCarattere"/>
+    <w:link w:val="Soggettocommento"/>
+    <w:semiHidden/>
+    <w:rsid w:val="0075380D"/>
+    <w:rPr>
+      <w:b/>
+      <w:bCs/>
+      <w:lang w:val="en-US" w:eastAsia="en-US"/>
+    </w:rPr>
   </w:style>
 </w:styles>
 </file>
@@ -7882,7 +8514,7 @@
 </file>
 
 <file path=customXml/itemProps1.xml><?xml version="1.0" encoding="utf-8"?>
-<ds:datastoreItem xmlns:ds="http://schemas.openxmlformats.org/officeDocument/2006/customXml" ds:itemID="{751DA79A-6811-4E4C-94FF-DAEAB5303787}">
+<ds:datastoreItem xmlns:ds="http://schemas.openxmlformats.org/officeDocument/2006/customXml" ds:itemID="{011D9E49-67AA-4126-A6AC-0FFFC9373D1F}">
   <ds:schemaRefs>
     <ds:schemaRef ds:uri="http://schemas.openxmlformats.org/officeDocument/2006/bibliography"/>
   </ds:schemaRefs>

</xml_diff>